<commit_message>
Update 01 - Case Study
Write Introduction and organizational hierarchy
</commit_message>
<xml_diff>
--- a/02 - LMS-SysCollege/01 - Case Study.docx
+++ b/02 - LMS-SysCollege/01 - Case Study.docx
@@ -961,7 +961,7 @@
               </mc:Choice>
               <mc:Fallback>
                 <w:pict>
-                  <v:group w14:anchorId="2F5DD9CF" id="Group 115" o:spid="_x0000_s1026" style="position:absolute;margin-left:0;margin-top:0;width:18pt;height:10in;z-index:251659264;mso-width-percent:29;mso-height-percent:909;mso-left-percent:45;mso-position-horizontal-relative:page;mso-position-vertical:center;mso-position-vertical-relative:page;mso-width-percent:29;mso-height-percent:909;mso-left-percent:45" coordsize="2286,91440" o:gfxdata="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">
+                  <v:group w14:anchorId="1814524D" id="Group 115" o:spid="_x0000_s1026" style="position:absolute;margin-left:0;margin-top:0;width:18pt;height:10in;z-index:251659264;mso-width-percent:29;mso-height-percent:909;mso-left-percent:45;mso-position-horizontal-relative:page;mso-position-vertical:center;mso-position-vertical-relative:page;mso-width-percent:29;mso-height-percent:909;mso-left-percent:45" coordsize="2286,91440" o:gfxdata="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">
                     <v:rect id="Rectangle 115" o:spid="_x0000_s1027" style="position:absolute;width:2286;height:87820;visibility:visible;mso-wrap-style:square;v-text-anchor:middle" o:gfxdata="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" fillcolor="#ed7d31 [3205]" stroked="f" strokeweight="1pt"/>
                     <v:rect id="Rectangle 116" o:spid="_x0000_s1028" style="position:absolute;top:89154;width:2286;height:2286;visibility:visible;mso-wrap-style:square;v-text-anchor:middle" o:gfxdata="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" fillcolor="#4472c4 [3204]" stroked="f" strokeweight="1pt">
                       <o:lock v:ext="edit" aspectratio="t"/>
@@ -981,6 +981,349 @@
         </w:p>
       </w:sdtContent>
     </w:sdt>
+    <w:p>
+      <w:pPr>
+        <w:rPr>
+          <w:rFonts w:ascii="Arial" w:hAnsi="Arial" w:cs="Arial"/>
+        </w:rPr>
+      </w:pPr>
+      <w:r>
+        <w:rPr>
+          <w:rFonts w:ascii="Arial" w:hAnsi="Arial" w:cs="Arial"/>
+          <w:b/>
+          <w:bCs/>
+        </w:rPr>
+        <w:lastRenderedPageBreak/>
+        <w:t>Institution Overview:</w:t>
+      </w:r>
+      <w:r>
+        <w:rPr>
+          <w:rFonts w:ascii="Arial" w:hAnsi="Arial" w:cs="Arial"/>
+        </w:rPr>
+        <w:br/>
+      </w:r>
+      <w:r>
+        <w:rPr>
+          <w:rFonts w:ascii="Arial" w:hAnsi="Arial" w:cs="Arial"/>
+        </w:rPr>
+        <w:t>Sys</w:t>
+      </w:r>
+      <w:r>
+        <w:rPr>
+          <w:rFonts w:ascii="Arial" w:hAnsi="Arial" w:cs="Arial"/>
+        </w:rPr>
+        <w:t xml:space="preserve"> College is a higher education institution offering both vocational and degree-level programs to over </w:t>
+      </w:r>
+      <w:r>
+        <w:rPr>
+          <w:rFonts w:ascii="Arial" w:hAnsi="Arial" w:cs="Arial"/>
+          <w:b/>
+          <w:bCs/>
+        </w:rPr>
+        <w:t>5,000 students</w:t>
+      </w:r>
+      <w:r>
+        <w:rPr>
+          <w:rFonts w:ascii="Arial" w:hAnsi="Arial" w:cs="Arial"/>
+        </w:rPr>
+        <w:t xml:space="preserve">. The college comprises </w:t>
+      </w:r>
+      <w:r>
+        <w:rPr>
+          <w:rFonts w:ascii="Arial" w:hAnsi="Arial" w:cs="Arial"/>
+          <w:b/>
+          <w:bCs/>
+        </w:rPr>
+        <w:t>5 faculties</w:t>
+      </w:r>
+      <w:r>
+        <w:rPr>
+          <w:rFonts w:ascii="Arial" w:hAnsi="Arial" w:cs="Arial"/>
+        </w:rPr>
+        <w:t xml:space="preserve"> — Arts, Science, Health Science, Engineering, and Social Sciences — each subdivided into schools and departments.</w:t>
+      </w:r>
+    </w:p>
+    <w:p>
+      <w:pPr>
+        <w:rPr>
+          <w:rFonts w:ascii="Arial" w:hAnsi="Arial" w:cs="Arial"/>
+        </w:rPr>
+      </w:pPr>
+      <w:r>
+        <w:rPr>
+          <w:rFonts w:ascii="Arial" w:hAnsi="Arial" w:cs="Arial"/>
+          <w:b/>
+          <w:bCs/>
+        </w:rPr>
+        <w:t>Organizational Structure:</w:t>
+      </w:r>
+      <w:r>
+        <w:rPr>
+          <w:rFonts w:ascii="Arial" w:hAnsi="Arial" w:cs="Arial"/>
+        </w:rPr>
+        <w:br/>
+        <w:t>A classical hierarchical model:</w:t>
+      </w:r>
+    </w:p>
+    <w:p>
+      <w:pPr>
+        <w:numPr>
+          <w:ilvl w:val="0"/>
+          <w:numId w:val="1"/>
+        </w:numPr>
+        <w:rPr>
+          <w:rFonts w:ascii="Arial" w:hAnsi="Arial" w:cs="Arial"/>
+        </w:rPr>
+      </w:pPr>
+      <w:r>
+        <w:rPr>
+          <w:rFonts w:ascii="Arial" w:hAnsi="Arial" w:cs="Arial"/>
+          <w:b/>
+          <w:bCs/>
+        </w:rPr>
+        <w:t>Functional View – College</w:t>
+      </w:r>
+    </w:p>
+    <w:p>
+      <w:pPr>
+        <w:numPr>
+          <w:ilvl w:val="1"/>
+          <w:numId w:val="1"/>
+        </w:numPr>
+        <w:rPr>
+          <w:rFonts w:ascii="Arial" w:hAnsi="Arial" w:cs="Arial"/>
+        </w:rPr>
+      </w:pPr>
+      <w:r>
+        <w:rPr>
+          <w:rFonts w:ascii="Arial" w:hAnsi="Arial" w:cs="Arial"/>
+        </w:rPr>
+        <w:t>Faculties</w:t>
+      </w:r>
+    </w:p>
+    <w:p>
+      <w:pPr>
+        <w:numPr>
+          <w:ilvl w:val="1"/>
+          <w:numId w:val="1"/>
+        </w:numPr>
+        <w:rPr>
+          <w:rFonts w:ascii="Arial" w:hAnsi="Arial" w:cs="Arial"/>
+        </w:rPr>
+      </w:pPr>
+      <w:r>
+        <w:rPr>
+          <w:rFonts w:ascii="Arial" w:hAnsi="Arial" w:cs="Arial"/>
+        </w:rPr>
+        <w:t>Schools</w:t>
+      </w:r>
+    </w:p>
+    <w:p>
+      <w:pPr>
+        <w:numPr>
+          <w:ilvl w:val="1"/>
+          <w:numId w:val="1"/>
+        </w:numPr>
+        <w:rPr>
+          <w:rFonts w:ascii="Arial" w:hAnsi="Arial" w:cs="Arial"/>
+        </w:rPr>
+      </w:pPr>
+      <w:r>
+        <w:rPr>
+          <w:rFonts w:ascii="Arial" w:hAnsi="Arial" w:cs="Arial"/>
+        </w:rPr>
+        <w:t>Departments</w:t>
+      </w:r>
+    </w:p>
+    <w:p>
+      <w:pPr>
+        <w:numPr>
+          <w:ilvl w:val="0"/>
+          <w:numId w:val="1"/>
+        </w:numPr>
+        <w:rPr>
+          <w:rFonts w:ascii="Arial" w:hAnsi="Arial" w:cs="Arial"/>
+        </w:rPr>
+      </w:pPr>
+      <w:r>
+        <w:rPr>
+          <w:rFonts w:ascii="Arial" w:hAnsi="Arial" w:cs="Arial"/>
+          <w:b/>
+          <w:bCs/>
+        </w:rPr>
+        <w:t>Functional View – Department</w:t>
+      </w:r>
+    </w:p>
+    <w:p>
+      <w:pPr>
+        <w:numPr>
+          <w:ilvl w:val="1"/>
+          <w:numId w:val="1"/>
+        </w:numPr>
+        <w:rPr>
+          <w:rFonts w:ascii="Arial" w:hAnsi="Arial" w:cs="Arial"/>
+        </w:rPr>
+      </w:pPr>
+      <w:r>
+        <w:rPr>
+          <w:rFonts w:ascii="Arial" w:hAnsi="Arial" w:cs="Arial"/>
+        </w:rPr>
+        <w:t>Department Head</w:t>
+      </w:r>
+    </w:p>
+    <w:p>
+      <w:pPr>
+        <w:numPr>
+          <w:ilvl w:val="1"/>
+          <w:numId w:val="1"/>
+        </w:numPr>
+        <w:rPr>
+          <w:rFonts w:ascii="Arial" w:hAnsi="Arial" w:cs="Arial"/>
+        </w:rPr>
+      </w:pPr>
+      <w:r>
+        <w:rPr>
+          <w:rFonts w:ascii="Arial" w:hAnsi="Arial" w:cs="Arial"/>
+        </w:rPr>
+        <w:t>Senior Lecturers / Tutors – Subject Area Focus</w:t>
+      </w:r>
+    </w:p>
+    <w:p>
+      <w:pPr>
+        <w:numPr>
+          <w:ilvl w:val="1"/>
+          <w:numId w:val="1"/>
+        </w:numPr>
+        <w:rPr>
+          <w:rFonts w:ascii="Arial" w:hAnsi="Arial" w:cs="Arial"/>
+        </w:rPr>
+      </w:pPr>
+      <w:r>
+        <w:rPr>
+          <w:rFonts w:ascii="Arial" w:hAnsi="Arial" w:cs="Arial"/>
+        </w:rPr>
+        <w:t>Lecturers / Tutors – Subject Area and Subject Teaching</w:t>
+      </w:r>
+    </w:p>
+    <w:p>
+      <w:pPr>
+        <w:numPr>
+          <w:ilvl w:val="1"/>
+          <w:numId w:val="1"/>
+        </w:numPr>
+        <w:rPr>
+          <w:rFonts w:ascii="Arial" w:hAnsi="Arial" w:cs="Arial"/>
+        </w:rPr>
+      </w:pPr>
+      <w:r>
+        <w:rPr>
+          <w:rFonts w:ascii="Arial" w:hAnsi="Arial" w:cs="Arial"/>
+        </w:rPr>
+        <w:t>Administrative Staff – Operational Support</w:t>
+      </w:r>
+    </w:p>
+    <w:p>
+      <w:pPr>
+        <w:rPr>
+          <w:rFonts w:ascii="Arial" w:hAnsi="Arial" w:cs="Arial"/>
+        </w:rPr>
+      </w:pPr>
+    </w:p>
+    <w:p>
+      <w:pPr>
+        <w:rPr>
+          <w:rFonts w:ascii="Arial" w:hAnsi="Arial" w:cs="Arial"/>
+          <w:b/>
+          <w:bCs/>
+        </w:rPr>
+      </w:pPr>
+      <w:r>
+        <w:rPr>
+          <w:rFonts w:ascii="Arial" w:hAnsi="Arial" w:cs="Arial"/>
+          <w:b/>
+          <w:bCs/>
+        </w:rPr>
+        <w:t>Business Environment</w:t>
+      </w:r>
+    </w:p>
+    <w:p>
+      <w:pPr>
+        <w:rPr>
+          <w:rFonts w:ascii="Arial" w:hAnsi="Arial" w:cs="Arial"/>
+        </w:rPr>
+      </w:pPr>
+      <w:r>
+        <w:rPr>
+          <w:rFonts w:ascii="Arial" w:hAnsi="Arial" w:cs="Arial"/>
+        </w:rPr>
+        <w:t xml:space="preserve">The college operates in a </w:t>
+      </w:r>
+      <w:r>
+        <w:rPr>
+          <w:rFonts w:ascii="Arial" w:hAnsi="Arial" w:cs="Arial"/>
+          <w:b/>
+          <w:bCs/>
+        </w:rPr>
+        <w:t>highly competitive educational landscape</w:t>
+      </w:r>
+      <w:r>
+        <w:rPr>
+          <w:rFonts w:ascii="Arial" w:hAnsi="Arial" w:cs="Arial"/>
+        </w:rPr>
+        <w:t>, where institutions compete for:</w:t>
+      </w:r>
+    </w:p>
+    <w:p>
+      <w:pPr>
+        <w:numPr>
+          <w:ilvl w:val="0"/>
+          <w:numId w:val="2"/>
+        </w:numPr>
+        <w:rPr>
+          <w:rFonts w:ascii="Arial" w:hAnsi="Arial" w:cs="Arial"/>
+        </w:rPr>
+      </w:pPr>
+      <w:r>
+        <w:rPr>
+          <w:rFonts w:ascii="Arial" w:hAnsi="Arial" w:cs="Arial"/>
+        </w:rPr>
+        <w:t>Top-tier academic, research, and teaching staff</w:t>
+      </w:r>
+    </w:p>
+    <w:p>
+      <w:pPr>
+        <w:numPr>
+          <w:ilvl w:val="0"/>
+          <w:numId w:val="2"/>
+        </w:numPr>
+        <w:rPr>
+          <w:rFonts w:ascii="Arial" w:hAnsi="Arial" w:cs="Arial"/>
+        </w:rPr>
+      </w:pPr>
+      <w:r>
+        <w:rPr>
+          <w:rFonts w:ascii="Arial" w:hAnsi="Arial" w:cs="Arial"/>
+        </w:rPr>
+        <w:t>High-achieving students</w:t>
+      </w:r>
+    </w:p>
+    <w:p>
+      <w:pPr>
+        <w:numPr>
+          <w:ilvl w:val="0"/>
+          <w:numId w:val="2"/>
+        </w:numPr>
+        <w:rPr>
+          <w:rFonts w:ascii="Arial" w:hAnsi="Arial" w:cs="Arial"/>
+        </w:rPr>
+      </w:pPr>
+      <w:r>
+        <w:rPr>
+          <w:rFonts w:ascii="Arial" w:hAnsi="Arial" w:cs="Arial"/>
+        </w:rPr>
+        <w:t>Commercial education opportunities</w:t>
+      </w:r>
+    </w:p>
     <w:p>
       <w:pPr>
         <w:rPr>

</xml_diff>